<commit_message>
Added EncryptionNumber and SwitchersAndLamps tasks
</commit_message>
<xml_diff>
--- a/cms/tasks_for_02_21/EncryptingNumber/Statement.docx
+++ b/cms/tasks_for_02_21/EncryptingNumber/Statement.docx
@@ -221,7 +221,50 @@
           <w:shd w:val="clear" w:color="auto" w:fill="FFFFFF"/>
           <w:lang w:val="ru-RU"/>
         </w:rPr>
-        <w:t>Вывести исходное закодированное число.</w:t>
+        <w:t>Вывести исходное закодированное число</w:t>
+      </w:r>
+      <w:r>
+        <w:rPr>
+          <w:rFonts w:ascii="Verdana" w:eastAsia="Times New Roman" w:hAnsi="Verdana" w:cs="Times New Roman"/>
+          <w:color w:val="000000"/>
+          <w:sz w:val="27"/>
+          <w:szCs w:val="27"/>
+          <w:shd w:val="clear" w:color="auto" w:fill="FFFFFF"/>
+          <w:lang w:val="ru-RU"/>
+        </w:rPr>
+        <w:t xml:space="preserve"> </w:t>
+      </w:r>
+      <w:r>
+        <w:rPr>
+          <w:rFonts w:ascii="Verdana" w:eastAsia="Times New Roman" w:hAnsi="Verdana" w:cs="Times New Roman"/>
+          <w:color w:val="000000"/>
+          <w:sz w:val="27"/>
+          <w:szCs w:val="27"/>
+          <w:shd w:val="clear" w:color="auto" w:fill="FFFFFF"/>
+        </w:rPr>
+        <w:t>c</w:t>
+      </w:r>
+      <w:r>
+        <w:rPr>
+          <w:rFonts w:ascii="Verdana" w:eastAsia="Times New Roman" w:hAnsi="Verdana" w:cs="Times New Roman"/>
+          <w:color w:val="000000"/>
+          <w:sz w:val="27"/>
+          <w:szCs w:val="27"/>
+          <w:shd w:val="clear" w:color="auto" w:fill="FFFFFF"/>
+          <w:lang w:val="ru-RU"/>
+        </w:rPr>
+        <w:t xml:space="preserve"> </w:t>
+      </w:r>
+      <w:r>
+        <w:rPr>
+          <w:rFonts w:ascii="Verdana" w:eastAsia="Times New Roman" w:hAnsi="Verdana" w:cs="Times New Roman"/>
+          <w:color w:val="000000"/>
+          <w:sz w:val="27"/>
+          <w:szCs w:val="27"/>
+          <w:shd w:val="clear" w:color="auto" w:fill="FFFFFF"/>
+          <w:lang w:val="ru-RU"/>
+        </w:rPr>
+        <w:t>точкой в виде разделителя целой и дробной части</w:t>
       </w:r>
     </w:p>
     <w:p>
@@ -334,20 +377,30 @@
           <w:sz w:val="27"/>
           <w:szCs w:val="27"/>
           <w:shd w:val="clear" w:color="auto" w:fill="FFFFFF"/>
-          <w:lang w:val="ru-RU"/>
-        </w:rPr>
-        <w:t>1≤K≤N</w:t>
-      </w:r>
-    </w:p>
-    <w:p>
-      <w:pPr>
+        </w:rPr>
+        <w:t>0</w:t>
+      </w:r>
+      <w:r>
+        <w:rPr>
+          <w:rFonts w:ascii="Verdana" w:eastAsia="Times New Roman" w:hAnsi="Verdana" w:cs="Times New Roman"/>
+          <w:color w:val="000000"/>
+          <w:sz w:val="27"/>
+          <w:szCs w:val="27"/>
+          <w:shd w:val="clear" w:color="auto" w:fill="FFFFFF"/>
+          <w:lang w:val="ru-RU"/>
+        </w:rPr>
+        <w:t>≤K≤N</w:t>
+      </w:r>
+    </w:p>
+    <w:p>
+      <w:pPr>
+        <w:spacing w:line="240" w:lineRule="auto"/>
         <w:rPr>
           <w:rFonts w:ascii="Courier New" w:eastAsia="Times New Roman" w:hAnsi="Courier New" w:cs="Courier New"/>
           <w:color w:val="000000"/>
           <w:sz w:val="20"/>
           <w:szCs w:val="20"/>
           <w:shd w:val="clear" w:color="auto" w:fill="FFFFFF"/>
-          <w:lang w:val="ru-RU"/>
         </w:rPr>
       </w:pPr>
       <w:r>
@@ -369,7 +422,6 @@
           <w:color w:val="000000"/>
           <w:sz w:val="27"/>
           <w:szCs w:val="27"/>
-          <w:lang w:val="ru-RU"/>
         </w:rPr>
         <w:br/>
       </w:r>
@@ -379,7 +431,6 @@
           <w:color w:val="000000"/>
           <w:sz w:val="27"/>
           <w:szCs w:val="27"/>
-          <w:lang w:val="ru-RU"/>
         </w:rPr>
         <w:br/>
       </w:r>
@@ -403,7 +454,17 @@
           <w:shd w:val="clear" w:color="auto" w:fill="FFFFFF"/>
           <w:lang w:val="ru-RU"/>
         </w:rPr>
-        <w:t>вод:</w:t>
+        <w:t>вод</w:t>
+      </w:r>
+      <w:r>
+        <w:rPr>
+          <w:rFonts w:ascii="Verdana" w:eastAsia="Times New Roman" w:hAnsi="Verdana" w:cs="Times New Roman"/>
+          <w:color w:val="000000"/>
+          <w:sz w:val="27"/>
+          <w:szCs w:val="27"/>
+          <w:shd w:val="clear" w:color="auto" w:fill="FFFFFF"/>
+        </w:rPr>
+        <w:t>:</w:t>
       </w:r>
       <w:r>
         <w:rPr>
@@ -422,7 +483,6 @@
           <w:sz w:val="20"/>
           <w:szCs w:val="20"/>
           <w:shd w:val="clear" w:color="auto" w:fill="FFFFFF"/>
-          <w:lang w:val="ru-RU"/>
         </w:rPr>
         <w:t xml:space="preserve"> </w:t>
       </w:r>
@@ -455,17 +515,15 @@
           <w:sz w:val="27"/>
           <w:szCs w:val="27"/>
           <w:shd w:val="clear" w:color="auto" w:fill="FFFFFF"/>
-          <w:lang w:val="ru-RU"/>
-        </w:rPr>
-      </w:pPr>
-      <w:r>
-        <w:rPr>
-          <w:rFonts w:ascii="Verdana" w:eastAsia="Times New Roman" w:hAnsi="Verdana" w:cs="Times New Roman"/>
-          <w:color w:val="000000"/>
-          <w:sz w:val="27"/>
-          <w:szCs w:val="27"/>
-          <w:shd w:val="clear" w:color="auto" w:fill="FFFFFF"/>
-          <w:lang w:val="ru-RU"/>
+        </w:rPr>
+      </w:pPr>
+      <w:r>
+        <w:rPr>
+          <w:rFonts w:ascii="Verdana" w:eastAsia="Times New Roman" w:hAnsi="Verdana" w:cs="Times New Roman"/>
+          <w:color w:val="000000"/>
+          <w:sz w:val="27"/>
+          <w:szCs w:val="27"/>
+          <w:shd w:val="clear" w:color="auto" w:fill="FFFFFF"/>
         </w:rPr>
         <w:t>9</w:t>
       </w:r>
@@ -498,23 +556,22 @@
           <w:sz w:val="27"/>
           <w:szCs w:val="27"/>
           <w:shd w:val="clear" w:color="auto" w:fill="FFFFFF"/>
-          <w:lang w:val="ru-RU"/>
-        </w:rPr>
-      </w:pPr>
-      <w:r>
-        <w:rPr>
-          <w:rFonts w:ascii="Verdana" w:eastAsia="Times New Roman" w:hAnsi="Verdana" w:cs="Times New Roman"/>
-          <w:color w:val="000000"/>
-          <w:sz w:val="27"/>
-          <w:szCs w:val="27"/>
-          <w:shd w:val="clear" w:color="auto" w:fill="FFFFFF"/>
-          <w:lang w:val="ru-RU"/>
+        </w:rPr>
+      </w:pPr>
+      <w:r>
+        <w:rPr>
+          <w:rFonts w:ascii="Verdana" w:eastAsia="Times New Roman" w:hAnsi="Verdana" w:cs="Times New Roman"/>
+          <w:color w:val="000000"/>
+          <w:sz w:val="27"/>
+          <w:szCs w:val="27"/>
+          <w:shd w:val="clear" w:color="auto" w:fill="FFFFFF"/>
         </w:rPr>
         <w:t>1</w:t>
       </w:r>
     </w:p>
     <w:p>
       <w:pPr>
+        <w:spacing w:line="240" w:lineRule="auto"/>
         <w:rPr>
           <w:rFonts w:ascii="Verdana" w:eastAsia="Times New Roman" w:hAnsi="Verdana" w:cs="Times New Roman"/>
           <w:color w:val="000000"/>
@@ -536,6 +593,7 @@
     </w:p>
     <w:p>
       <w:pPr>
+        <w:spacing w:line="240" w:lineRule="auto"/>
         <w:rPr>
           <w:rFonts w:ascii="Verdana" w:eastAsia="Times New Roman" w:hAnsi="Verdana" w:cs="Times New Roman"/>
           <w:color w:val="000000"/>
@@ -557,6 +615,7 @@
     </w:p>
     <w:p>
       <w:pPr>
+        <w:spacing w:line="240" w:lineRule="auto"/>
         <w:rPr>
           <w:rFonts w:ascii="Verdana" w:eastAsia="Times New Roman" w:hAnsi="Verdana" w:cs="Times New Roman"/>
           <w:color w:val="000000"/>
@@ -578,6 +637,7 @@
     </w:p>
     <w:p>
       <w:pPr>
+        <w:spacing w:line="240" w:lineRule="auto"/>
         <w:rPr>
           <w:rFonts w:ascii="Verdana" w:eastAsia="Times New Roman" w:hAnsi="Verdana" w:cs="Times New Roman"/>
           <w:color w:val="000000"/>
@@ -599,6 +659,7 @@
     </w:p>
     <w:p>
       <w:pPr>
+        <w:spacing w:line="240" w:lineRule="auto"/>
         <w:rPr>
           <w:rFonts w:ascii="Verdana" w:eastAsia="Times New Roman" w:hAnsi="Verdana" w:cs="Times New Roman"/>
           <w:color w:val="000000"/>
@@ -620,6 +681,7 @@
     </w:p>
     <w:p>
       <w:pPr>
+        <w:spacing w:line="240" w:lineRule="auto"/>
         <w:rPr>
           <w:rFonts w:ascii="Verdana" w:eastAsia="Times New Roman" w:hAnsi="Verdana" w:cs="Times New Roman"/>
           <w:color w:val="000000"/>
@@ -641,66 +703,63 @@
     </w:p>
     <w:p>
       <w:pPr>
-        <w:rPr>
-          <w:rFonts w:ascii="Verdana" w:eastAsia="Times New Roman" w:hAnsi="Verdana" w:cs="Times New Roman"/>
-          <w:color w:val="000000"/>
-          <w:sz w:val="27"/>
-          <w:szCs w:val="27"/>
-          <w:shd w:val="clear" w:color="auto" w:fill="FFFFFF"/>
-          <w:lang w:val="ru-RU"/>
-        </w:rPr>
-      </w:pPr>
-      <w:r>
-        <w:rPr>
-          <w:rFonts w:ascii="Verdana" w:eastAsia="Times New Roman" w:hAnsi="Verdana" w:cs="Times New Roman"/>
-          <w:color w:val="000000"/>
-          <w:sz w:val="27"/>
-          <w:szCs w:val="27"/>
-          <w:shd w:val="clear" w:color="auto" w:fill="FFFFFF"/>
-          <w:lang w:val="ru-RU"/>
+        <w:spacing w:line="240" w:lineRule="auto"/>
+        <w:rPr>
+          <w:rFonts w:ascii="Verdana" w:eastAsia="Times New Roman" w:hAnsi="Verdana" w:cs="Times New Roman"/>
+          <w:color w:val="000000"/>
+          <w:sz w:val="27"/>
+          <w:szCs w:val="27"/>
+          <w:shd w:val="clear" w:color="auto" w:fill="FFFFFF"/>
+        </w:rPr>
+      </w:pPr>
+      <w:r>
+        <w:rPr>
+          <w:rFonts w:ascii="Verdana" w:eastAsia="Times New Roman" w:hAnsi="Verdana" w:cs="Times New Roman"/>
+          <w:color w:val="000000"/>
+          <w:sz w:val="27"/>
+          <w:szCs w:val="27"/>
+          <w:shd w:val="clear" w:color="auto" w:fill="FFFFFF"/>
         </w:rPr>
         <w:t>of</w:t>
       </w:r>
     </w:p>
     <w:p>
       <w:pPr>
-        <w:rPr>
-          <w:rFonts w:ascii="Verdana" w:eastAsia="Times New Roman" w:hAnsi="Verdana" w:cs="Times New Roman"/>
-          <w:color w:val="000000"/>
-          <w:sz w:val="27"/>
-          <w:szCs w:val="27"/>
-          <w:shd w:val="clear" w:color="auto" w:fill="FFFFFF"/>
-          <w:lang w:val="ru-RU"/>
-        </w:rPr>
-      </w:pPr>
-      <w:r>
-        <w:rPr>
-          <w:rFonts w:ascii="Verdana" w:eastAsia="Times New Roman" w:hAnsi="Verdana" w:cs="Times New Roman"/>
-          <w:color w:val="000000"/>
-          <w:sz w:val="27"/>
-          <w:szCs w:val="27"/>
-          <w:shd w:val="clear" w:color="auto" w:fill="FFFFFF"/>
-          <w:lang w:val="ru-RU"/>
+        <w:spacing w:line="240" w:lineRule="auto"/>
+        <w:rPr>
+          <w:rFonts w:ascii="Verdana" w:eastAsia="Times New Roman" w:hAnsi="Verdana" w:cs="Times New Roman"/>
+          <w:color w:val="000000"/>
+          <w:sz w:val="27"/>
+          <w:szCs w:val="27"/>
+          <w:shd w:val="clear" w:color="auto" w:fill="FFFFFF"/>
+        </w:rPr>
+      </w:pPr>
+      <w:r>
+        <w:rPr>
+          <w:rFonts w:ascii="Verdana" w:eastAsia="Times New Roman" w:hAnsi="Verdana" w:cs="Times New Roman"/>
+          <w:color w:val="000000"/>
+          <w:sz w:val="27"/>
+          <w:szCs w:val="27"/>
+          <w:shd w:val="clear" w:color="auto" w:fill="FFFFFF"/>
         </w:rPr>
         <w:t xml:space="preserve">coffee </w:t>
       </w:r>
     </w:p>
     <w:p>
       <w:pPr>
+        <w:spacing w:line="240" w:lineRule="auto"/>
         <w:rPr>
           <w:sz w:val="36"/>
           <w:szCs w:val="36"/>
-          <w:lang w:val="ru-RU"/>
-        </w:rPr>
-      </w:pPr>
-      <w:r>
-        <w:rPr>
-          <w:rFonts w:ascii="Verdana" w:eastAsia="Times New Roman" w:hAnsi="Verdana" w:cs="Times New Roman"/>
-          <w:color w:val="000000"/>
-          <w:sz w:val="27"/>
-          <w:szCs w:val="27"/>
-          <w:shd w:val="clear" w:color="auto" w:fill="FFFFFF"/>
-          <w:lang w:val="ru-RU"/>
+        </w:rPr>
+      </w:pPr>
+      <w:r>
+        <w:rPr>
+          <w:rFonts w:ascii="Verdana" w:eastAsia="Times New Roman" w:hAnsi="Verdana" w:cs="Times New Roman"/>
+          <w:color w:val="000000"/>
+          <w:sz w:val="27"/>
+          <w:szCs w:val="27"/>
+          <w:shd w:val="clear" w:color="auto" w:fill="FFFFFF"/>
         </w:rPr>
         <w:t>beans</w:t>
       </w:r>
@@ -732,31 +791,40 @@
           <w:color w:val="000000"/>
           <w:sz w:val="24"/>
           <w:szCs w:val="24"/>
-          <w:lang w:val="ru-RU" w:eastAsia="ru-RU"/>
-        </w:rPr>
-      </w:pPr>
-    </w:p>
-    <w:p>
-      <w:pPr>
-        <w:rPr>
-          <w:rFonts w:ascii="Verdana" w:eastAsia="Times New Roman" w:hAnsi="Verdana" w:cs="Times New Roman"/>
-          <w:color w:val="000000"/>
-          <w:sz w:val="27"/>
-          <w:szCs w:val="27"/>
-          <w:shd w:val="clear" w:color="auto" w:fill="FFFFFF"/>
-          <w:lang w:val="ru-RU"/>
-        </w:rPr>
-      </w:pPr>
-      <w:r>
-        <w:rPr>
-          <w:rFonts w:ascii="Verdana" w:eastAsia="Times New Roman" w:hAnsi="Verdana" w:cs="Times New Roman"/>
-          <w:color w:val="000000"/>
-          <w:sz w:val="27"/>
-          <w:szCs w:val="27"/>
-          <w:shd w:val="clear" w:color="auto" w:fill="FFFFFF"/>
-          <w:lang w:val="ru-RU"/>
-        </w:rPr>
-        <w:t>Вывод:</w:t>
+          <w:lang w:eastAsia="ru-RU"/>
+        </w:rPr>
+      </w:pPr>
+    </w:p>
+    <w:p>
+      <w:pPr>
+        <w:rPr>
+          <w:rFonts w:ascii="Verdana" w:eastAsia="Times New Roman" w:hAnsi="Verdana" w:cs="Times New Roman"/>
+          <w:color w:val="000000"/>
+          <w:sz w:val="27"/>
+          <w:szCs w:val="27"/>
+          <w:shd w:val="clear" w:color="auto" w:fill="FFFFFF"/>
+        </w:rPr>
+      </w:pPr>
+      <w:r>
+        <w:rPr>
+          <w:rFonts w:ascii="Verdana" w:eastAsia="Times New Roman" w:hAnsi="Verdana" w:cs="Times New Roman"/>
+          <w:color w:val="000000"/>
+          <w:sz w:val="27"/>
+          <w:szCs w:val="27"/>
+          <w:shd w:val="clear" w:color="auto" w:fill="FFFFFF"/>
+          <w:lang w:val="ru-RU"/>
+        </w:rPr>
+        <w:t>Вывод</w:t>
+      </w:r>
+      <w:r>
+        <w:rPr>
+          <w:rFonts w:ascii="Verdana" w:eastAsia="Times New Roman" w:hAnsi="Verdana" w:cs="Times New Roman"/>
+          <w:color w:val="000000"/>
+          <w:sz w:val="27"/>
+          <w:szCs w:val="27"/>
+          <w:shd w:val="clear" w:color="auto" w:fill="FFFFFF"/>
+        </w:rPr>
+        <w:t>:</w:t>
       </w:r>
     </w:p>
     <w:p>

</xml_diff>